<commit_message>
decía barbero donde debía decir admin jiji
</commit_message>
<xml_diff>
--- a/ENTREGA2/Casos de Uso V2.docx
+++ b/ENTREGA2/Casos de Uso V2.docx
@@ -1229,7 +1229,25 @@
           <w:sz w:val="22"/>
           <w:szCs w:val="22"/>
         </w:rPr>
-        <w:t>RF7. El barbero debe poder manejar las cuentas de sus barberos</w:t>
+        <w:t xml:space="preserve">RF7. El </w:t>
+      </w:r>
+      <w:r>
+        <w:rPr>
+          <w:rStyle w:val="eop"/>
+          <w:rFonts w:ascii="Arial" w:hAnsi="Arial" w:cs="Arial"/>
+          <w:sz w:val="22"/>
+          <w:szCs w:val="22"/>
+        </w:rPr>
+        <w:t xml:space="preserve">Administrador </w:t>
+      </w:r>
+      <w:r>
+        <w:rPr>
+          <w:rStyle w:val="eop"/>
+          <w:rFonts w:ascii="Arial" w:hAnsi="Arial" w:cs="Arial"/>
+          <w:sz w:val="22"/>
+          <w:szCs w:val="22"/>
+        </w:rPr>
+        <w:t>debe poder manejar las cuentas de sus barberos</w:t>
       </w:r>
     </w:p>
     <w:p>
@@ -3418,6 +3436,7 @@
                 <w:lang w:eastAsia="es-CL"/>
                 <w14:ligatures w14:val="none"/>
               </w:rPr>
+              <w:lastRenderedPageBreak/>
               <w:t>Flujo Alternativo:</w:t>
             </w:r>
           </w:p>
@@ -4254,6 +4273,7 @@
                 <w:lang w:eastAsia="es-CL"/>
                 <w14:ligatures w14:val="none"/>
               </w:rPr>
+              <w:lastRenderedPageBreak/>
               <w:t>ID Caso de Uso:</w:t>
             </w:r>
           </w:p>
@@ -7705,6 +7725,7 @@
                 <w:lang w:eastAsia="es-CL"/>
                 <w14:ligatures w14:val="none"/>
               </w:rPr>
+              <w:lastRenderedPageBreak/>
               <w:t>Suposiciones:</w:t>
             </w:r>
           </w:p>
@@ -9599,6 +9620,7 @@
                 <w:lang w:eastAsia="es-CL"/>
                 <w14:ligatures w14:val="none"/>
               </w:rPr>
+              <w:lastRenderedPageBreak/>
               <w:t>Reglas de Negocio:</w:t>
             </w:r>
           </w:p>
@@ -11321,6 +11343,7 @@
                 <w:lang w:eastAsia="es-CL"/>
                 <w14:ligatures w14:val="none"/>
               </w:rPr>
+              <w:lastRenderedPageBreak/>
               <w:t>Prioridad:</w:t>
             </w:r>
           </w:p>
@@ -13827,6 +13850,7 @@
                 <w:lang w:eastAsia="es-CL"/>
                 <w14:ligatures w14:val="none"/>
               </w:rPr>
+              <w:lastRenderedPageBreak/>
               <w:t>ID Caso de Uso:</w:t>
             </w:r>
           </w:p>
@@ -15312,6 +15336,7 @@
                 <w:szCs w:val="22"/>
                 <w:lang w:val="es-ES"/>
               </w:rPr>
+              <w:lastRenderedPageBreak/>
               <w:t>El administrador modifica los datos de la cuenta seleccionada</w:t>
             </w:r>
           </w:p>
@@ -15413,6 +15438,7 @@
                 <w:lang w:eastAsia="es-CL"/>
                 <w14:ligatures w14:val="none"/>
               </w:rPr>
+              <w:lastRenderedPageBreak/>
               <w:t>Prioridad:</w:t>
             </w:r>
           </w:p>

</xml_diff>